<commit_message>
state working in book
</commit_message>
<xml_diff>
--- a/ProjectDocumentation.docx
+++ b/ProjectDocumentation.docx
@@ -262,8 +262,40 @@
         </w:numPr>
       </w:pPr>
       <w:r>
-        <w:t>Put test data into object</w:t>
-      </w:r>
+        <w:t xml:space="preserve">Put test data </w:t>
+      </w:r>
+      <w:r>
+        <w:t xml:space="preserve">object into </w:t>
+      </w:r>
+      <w:proofErr w:type="spellStart"/>
+      <w:proofErr w:type="gramStart"/>
+      <w:r>
+        <w:t>it’s</w:t>
+      </w:r>
+      <w:proofErr w:type="spellEnd"/>
+      <w:proofErr w:type="gramEnd"/>
+      <w:r>
+        <w:t xml:space="preserve"> own component for dev</w:t>
+      </w:r>
+    </w:p>
+    <w:p>
+      <w:pPr>
+        <w:pStyle w:val="ListParagraph"/>
+        <w:numPr>
+          <w:ilvl w:val="1"/>
+          <w:numId w:val="6"/>
+        </w:numPr>
+      </w:pPr>
+      <w:r>
+        <w:t xml:space="preserve">Set state to </w:t>
+      </w:r>
+      <w:proofErr w:type="spellStart"/>
+      <w:proofErr w:type="gramStart"/>
+      <w:r>
+        <w:t>books:getAll</w:t>
+      </w:r>
+      <w:proofErr w:type="spellEnd"/>
+      <w:proofErr w:type="gramEnd"/>
     </w:p>
     <w:p>
       <w:pPr>
@@ -274,6 +306,15 @@
         </w:numPr>
       </w:pPr>
     </w:p>
+    <w:p>
+      <w:pPr>
+        <w:pStyle w:val="ListParagraph"/>
+        <w:numPr>
+          <w:ilvl w:val="0"/>
+          <w:numId w:val="6"/>
+        </w:numPr>
+      </w:pPr>
+    </w:p>
     <w:p/>
     <w:p/>
     <w:p>
@@ -308,6 +349,23 @@
         <w:t>PropType</w:t>
       </w:r>
       <w:proofErr w:type="spellEnd"/>
+    </w:p>
+    <w:p>
+      <w:pPr>
+        <w:pStyle w:val="ListParagraph"/>
+        <w:numPr>
+          <w:ilvl w:val="0"/>
+          <w:numId w:val="6"/>
+        </w:numPr>
+      </w:pPr>
+      <w:proofErr w:type="spellStart"/>
+      <w:r>
+        <w:t>Sitch</w:t>
+      </w:r>
+      <w:proofErr w:type="spellEnd"/>
+      <w:r>
+        <w:t xml:space="preserve"> any classes to functional components that don’t keep track of internal state</w:t>
+      </w:r>
     </w:p>
     <w:p>
       <w:pPr>
@@ -684,7 +742,7 @@
         <w:rFonts w:ascii="Calibri" w:eastAsiaTheme="minorHAnsi" w:hAnsi="Calibri" w:cs="Calibri" w:hint="default"/>
       </w:rPr>
     </w:lvl>
-    <w:lvl w:ilvl="1" w:tplc="04090003" w:tentative="1">
+    <w:lvl w:ilvl="1" w:tplc="04090003">
       <w:start w:val="1"/>
       <w:numFmt w:val="bullet"/>
       <w:lvlText w:val="o"/>

</xml_diff>

<commit_message>
hooked up to API data
</commit_message>
<xml_diff>
--- a/ProjectDocumentation.docx
+++ b/ProjectDocumentation.docx
@@ -376,7 +376,16 @@
         </w:numPr>
       </w:pPr>
       <w:r>
-        <w:t>Add no-image place holder image</w:t>
+        <w:t xml:space="preserve">Check </w:t>
+      </w:r>
+      <w:r>
+        <w:t xml:space="preserve"> no-image place holder</w:t>
+      </w:r>
+      <w:r>
+        <w:t xml:space="preserve"> and</w:t>
+      </w:r>
+      <w:r>
+        <w:t xml:space="preserve"> no title</w:t>
       </w:r>
     </w:p>
     <w:sectPr>

</xml_diff>